<commit_message>
[add] add product list page.
</commit_message>
<xml_diff>
--- a/CMS/rest api.docx
+++ b/CMS/rest api.docx
@@ -64,52 +64,62 @@
           <w:szCs w:val="20"/>
         </w:rPr>
       </w:pPr>
-    </w:p>
-    <w:p>
-      <w:pPr>
-        <w:rPr>
-          <w:szCs w:val="20"/>
-        </w:rPr>
-      </w:pPr>
-      <w:r>
-        <w:rPr>
-          <w:szCs w:val="20"/>
-        </w:rPr>
-        <w:t>define("MISSING_PARAMETER", "100"); // Parameter missing</w:t>
-      </w:r>
-    </w:p>
-    <w:p>
-      <w:pPr>
-        <w:rPr>
-          <w:szCs w:val="20"/>
-        </w:rPr>
-      </w:pPr>
-      <w:r>
-        <w:rPr>
-          <w:szCs w:val="20"/>
-        </w:rPr>
-        <w:t xml:space="preserve">define("NO_PERMISSIONS", "304"); </w:t>
+      <w:r>
+        <w:rPr>
+          <w:szCs w:val="20"/>
+        </w:rPr>
+        <w:t>define("MISSING_PARAMETER", "100");</w:t>
       </w:r>
       <w:r>
         <w:rPr>
           <w:szCs w:val="20"/>
         </w:rPr>
         <w:tab/>
-        <w:t>// no permissions</w:t>
-      </w:r>
-    </w:p>
-    <w:p>
-      <w:pPr>
-        <w:rPr>
-          <w:szCs w:val="20"/>
-        </w:rPr>
-      </w:pPr>
-      <w:r>
-        <w:rPr>
-          <w:szCs w:val="20"/>
-        </w:rPr>
-        <w:t>define("SERVER_INTERNAL_ERROR", "401"); // server process error</w:t>
-      </w:r>
+      </w:r>
+      <w:r>
+        <w:rPr>
+          <w:szCs w:val="20"/>
+        </w:rPr>
+        <w:tab/>
+      </w:r>
+      <w:r>
+        <w:rPr>
+          <w:szCs w:val="20"/>
+        </w:rPr>
+        <w:t xml:space="preserve"> // Parameter missing</w:t>
+      </w:r>
+    </w:p>
+    <w:p>
+      <w:pPr>
+        <w:rPr>
+          <w:szCs w:val="20"/>
+        </w:rPr>
+      </w:pPr>
+      <w:r>
+        <w:rPr>
+          <w:szCs w:val="20"/>
+        </w:rPr>
+        <w:t xml:space="preserve">define("SERVER_INTERNAL_ERROR", "401"); </w:t>
+      </w:r>
+      <w:r>
+        <w:rPr>
+          <w:szCs w:val="20"/>
+        </w:rPr>
+        <w:tab/>
+      </w:r>
+      <w:r>
+        <w:rPr>
+          <w:szCs w:val="20"/>
+        </w:rPr>
+        <w:t>// server process error</w:t>
+      </w:r>
+    </w:p>
+    <w:p>
+      <w:pPr>
+        <w:rPr>
+          <w:szCs w:val="20"/>
+        </w:rPr>
+      </w:pPr>
     </w:p>
     <w:p>
       <w:pPr>
@@ -446,7 +456,7 @@
           <w:color w:val="000000"/>
           <w:szCs w:val="20"/>
         </w:rPr>
-        <w:t>{"retcode":"200","content":[{"id":3,"name":"111","desc":"good","category":"222","thumbnail":[{"id":1,"thumbnail":"123"}]},{"id":4,"name":"111","desc":"good","category":"222","thumbnail":[{"id":2,"thumbnail":"123"},{"id":3,"thumbnail":"234"}]},{"id":6,"name":"222","desc":"good","category":"222","thumbnail":[{"id":12,"thumbnail":"ww</w:t>
+        <w:t>{"retcode":"200","content":[{"id":3,"name":"111","desc":"good","category":"222","thumbnail":[{"id":1,"thumbnail":"123"}]},{"id":4,"name":"111","desc":"good","category":"222","thumbnail":[{"id":2,"thumbnail":"123"},{"id":3,"thumbnail":"234"}]},{"id":6,"name":"222","desc":"good","category":"222","thumbnail":[{"id":12,"thumbnail":"www.333.com"},{"id":13,"thumbnail":"www.666.com"}]},{"id":7,"name":"111","desc":"good","category":"222","thumbnail":[{"id":14,"thumbnail":"www.bing.com"},{"id":15,"thumbnail":"www.outlook.com"}]},{"id":8,"name":"11</w:t>
       </w:r>
       <w:r>
         <w:rPr>
@@ -455,7 +465,7 @@
           <w:szCs w:val="20"/>
         </w:rPr>
         <w:lastRenderedPageBreak/>
-        <w:t>w.333.com"},{"id":13,"thumbnail":"www.666.com"}]},{"id":7,"name":"111","desc":"good","category":"222","thumbnail":[{"id":14,"thumbnail":"www.bing.com"},{"id":15,"thumbnail":"www.outlook.com"}]},{"id":8,"name":"111","desc":"good","category":"222","thumbnail":[{"id":16,"thumbnail":"www.bing.com"},{"id":17,"thumbnail":"www.outlook.com"}]}],"error_msg":""}</w:t>
+        <w:t>1","desc":"good","category":"222","thumbnail":[{"id":16,"thumbnail":"www.bing.com"},{"id":17,"thumbnail":"www.outlook.com"}]}],"error_msg":""}</w:t>
       </w:r>
     </w:p>
     <w:sectPr>

</xml_diff>